<commit_message>
Versão estável local do JusReport (API + UI funcionando)
</commit_message>
<xml_diff>
--- a/data/relatorios/Sum_1654450-35.2676.8.26.0480.docx
+++ b/data/relatorios/Sum_1654450-35.2676.8.26.0480.docx
@@ -20,31 +20,31 @@
     <w:p/>
     <w:p>
       <w:r>
-        <w:t>• **Número dos autos**: 1052450-35.2016.8.26.0100 (fls. 87, 104, 115)</w:t>
+        <w:t>• **Número dos autos**: 1052450-35.2016.8.26.0100</w:t>
       </w:r>
     </w:p>
     <w:p/>
     <w:p>
       <w:r>
-        <w:t>• **Classe da ação**: Execução de Título Extrajudicial (fls. 842) / AÇÃO DE EXECUÇÃO DE TITULO EXECUTIVO EXTRAJUDICIAL (fls. 1)</w:t>
+        <w:t>• **Classe da ação**: Execução de Título Extrajudicial - Contratos Bancários</w:t>
       </w:r>
     </w:p>
     <w:p/>
     <w:p>
       <w:r>
-        <w:t>• **Vara Cível e Comarca responsável**: 42ª Vara Cível do Foro Central Cível da Comarca de São Paulo/SP (fls. 87, 104, 115, 842)</w:t>
+        <w:t>• **Vara Cível e Comarca responsável**: 42ª Vara Cível do Foro Central Cível da Comarca de São Paulo/SP (fls. 87, 104, 115)</w:t>
       </w:r>
     </w:p>
     <w:p/>
     <w:p>
       <w:r>
-        <w:t>• **Data da distribuição da ação**: 24/05/2016 (data do protocolo da petição inicial, fls. 1, 2)</w:t>
+        <w:t>• **Data da distribuição da ação**: 24/05/2016 (protocolado em 24/05/2016 às 15:48, fls. 1)</w:t>
       </w:r>
     </w:p>
     <w:p/>
     <w:p>
       <w:r>
-        <w:t>• **Exequente**: BANCO DO BRASIL S/A, CNPJ: 00.000.000/0001-91 (fls. 1, 104)</w:t>
+        <w:t>• **Exequente**: BANCO DO BRASIL S/A, CNPJ: 00.000.000/0001-91 (fls. 1, 104, 846)</w:t>
       </w:r>
     </w:p>
     <w:p/>
@@ -91,47 +91,47 @@
     </w:p>
     <w:p>
       <w:r>
-        <w:t xml:space="preserve">  * PAULO ROBERTO JOAQUIM DOS REIS, OAB/SP 23.134 (fls. 89)</w:t>
+        <w:t xml:space="preserve">  * MARIA ELISA PERRONE DOS REIS, OAB/SP Nº 178.060 (fls. 2, 89)</w:t>
       </w:r>
     </w:p>
     <w:p>
       <w:r>
-        <w:t xml:space="preserve">  * DANIEL DE SOUZA, OAB/SP 150.587 (fls. 89)</w:t>
+        <w:t xml:space="preserve">  * LUIZ FELIPE PERRONE DOS REIS, OAB/SP Nº 253.676 (fls. 87, 89)</w:t>
       </w:r>
     </w:p>
     <w:p>
       <w:r>
-        <w:t xml:space="preserve">  * MARIA ELISA PERRONE DOS REIS, OAB/SP 178.060 (fls. 89)</w:t>
+        <w:t xml:space="preserve">  * PAULO ROBERTO JOAQUIM DOS REIS, OAB/SP nº. 23.134 (requer publicação exclusiva, fls. 89)</w:t>
       </w:r>
     </w:p>
     <w:p>
       <w:r>
-        <w:t xml:space="preserve">  * CLICIA DO N. VECCHINI, OAB/SP 304.688 (fls. 89)</w:t>
+        <w:t xml:space="preserve">  * DANIEL DE SOUZA, OAB/SP Nº 150.587 (fls. 89)</w:t>
       </w:r>
     </w:p>
     <w:p>
       <w:r>
-        <w:t xml:space="preserve">  * LARISSA C. FERREIRA MESSIAS, OAB/SP 289.357 (fls. 89)</w:t>
+        <w:t xml:space="preserve">  * CLICIA DO N. VECCHINI, OAB/SP Nº 304.688 (fls. 89)</w:t>
       </w:r>
     </w:p>
     <w:p>
       <w:r>
-        <w:t xml:space="preserve">  * KLEBER FARIA SECATTO, OAB/SP 279.711 (fls. 89)</w:t>
+        <w:t xml:space="preserve">  * LARISSA C. FERREIRA MESSIAS, OAB/SP Nº 289.357 (fls. 89)</w:t>
       </w:r>
     </w:p>
     <w:p>
       <w:r>
-        <w:t xml:space="preserve">  * LUIZ FELIPE PERRONE DOS REIS, OAB/SP 253.676 (fls. 89)</w:t>
+        <w:t xml:space="preserve">  * KLEBER FARIA SECATTO, OAB/SP Nº 279.711 (fls. 89)</w:t>
       </w:r>
     </w:p>
     <w:p>
       <w:r>
-        <w:t xml:space="preserve">  * LUCIANA SCARMATO JORGE, OAB/SP 182.002 (fls. 89)</w:t>
+        <w:t xml:space="preserve">  * LUCIANA SCARMATO JORGE, OAB/SP Nº 182.002 (fls. 89)</w:t>
       </w:r>
     </w:p>
     <w:p>
       <w:r>
-        <w:t xml:space="preserve">  * NEI CALDERON, OAB/SP 114.904 (fls. 841, 843)</w:t>
+        <w:t xml:space="preserve">  * NEI CALDERON, OAB/SP 114.904 (fls. 841)</w:t>
       </w:r>
     </w:p>
     <w:p>
@@ -147,29 +147,29 @@
     </w:p>
     <w:p>
       <w:r>
-        <w:t xml:space="preserve">  * RICARDO SANTOS DE CERQUEIRA, OAB/SP 206.836 (representando Wellington Marques Soares, conforme assinatura digital em fls. 115 e publicações em fls. 843)</w:t>
+        <w:t xml:space="preserve">  * RICARDO SANTOS DE CERQUEIRA, OAB 206836/SP (representa WELLINGTON MARQUES SOARES, fls. 115, 843)</w:t>
       </w:r>
     </w:p>
     <w:p>
       <w:r>
-        <w:t xml:space="preserve">  * Adilson Nunes de Lira, OAB/SP 182.731 (mencionado em publicações, fls. 843)</w:t>
+        <w:t xml:space="preserve">  * ADILSON NUNES DE LIRA, OAB 182731/SP (mencionado em lista de publicação, fls. 843)</w:t>
       </w:r>
     </w:p>
     <w:p>
       <w:r>
-        <w:t xml:space="preserve">  * Silvio Jose Ramos Jacopetti, OAB/SP 87.375 (mencionado em publicações, fls. 843)</w:t>
+        <w:t xml:space="preserve">  * SILVIO JOSE RAMOS JACOPETTI, OAB 87375/SP (mencionado em lista de publicação, fls. 843)</w:t>
       </w:r>
     </w:p>
     <w:p/>
     <w:p>
       <w:r>
-        <w:t>• **Valor da causa**: R$ 896.915,36 (valor da execução indicado no pedido de citação, fls. 3)</w:t>
+        <w:t>• **Valor da causa**: R$ 896.915,36 (valor executado na inicial, fls. 3)</w:t>
       </w:r>
     </w:p>
     <w:p/>
     <w:p>
       <w:r>
-        <w:t>• **Valor executado/atualizado na inicial**: R$ 896.915,36 (valor corrigido até 31/03/2016, fls. 2)</w:t>
+        <w:t>• **Valor executado/atualizado na inicial**: R$ 896.915,36, corrigido até 31/03/2016 (fls. 2)</w:t>
       </w:r>
     </w:p>
     <w:p/>
@@ -198,18 +198,18 @@
     </w:p>
     <w:p>
       <w:r>
-        <w:t xml:space="preserve">  * Emissão: 04/05/2015 (fls. 2, 17)</w:t>
+        <w:t xml:space="preserve">  * Emissão: 04/05/2015 (fls. 2)</w:t>
       </w:r>
     </w:p>
     <w:p>
       <w:r>
-        <w:t xml:space="preserve">  * Vencimento: 10/03/2020 (antecipado por cláusula contratual) (fls. 2, 17)</w:t>
+        <w:t xml:space="preserve">  * Vencimento: 10/03/2020 (antecipado por cláusula contratual, fls. 2)</w:t>
       </w:r>
     </w:p>
     <w:p/>
     <w:p>
       <w:r>
-        <w:t>• **Garantias oferecidas na operação**: Aval, prestado pelas pessoas físicas qualificadas como executados na ação (fls. 17).</w:t>
+        <w:t>• **Garantias oferecidas na operação**: Aval. (O documento menciona "AVALISTAS - Comparece(m) nesta CEDULA DE CREDITO BANCARIO, na condição de avalista(s), com obrigação sobre a totalidade da dívida", fls. 17)</w:t>
       </w:r>
     </w:p>
     <w:p/>
@@ -224,25 +224,25 @@
     <w:p/>
     <w:p>
       <w:r>
-        <w:t>Trata-se de uma Ação de Execução de Título Executivo Extrajudicial movida pelo **BANCO DO BRASIL S/A** (Exequente) em desfavor da empresa **COMERCIAL DE MAQUINAS BATATA LTDA EPP** e, solidariamente, contra as pessoas físicas **MARLENE MARQUES SOARES**, **MARCOS MARQUES SOARES**, **VANESSA LIANDRA VICALE MARTINS**, **JOSE BATISTA DA CRUZ** e **WELLINGTON MARQUES SOARES** (Executados). As pessoas físicas figuram no polo passivo na condição de avalistas da obrigação principal.</w:t>
+        <w:t>Trata-se de uma Ação de Execução de Título Executivo Extrajudicial movida pelo **BANCO DO BRASIL S/A** (Exequente) em face da empresa **COMERCIAL DE MAQUINAS BATATA LTDA EPP** (Executada principal) e seus coobrigados: **MARLENE MARQUES SOARES**, **MARCOS MARQUES SOARES**, **VANESSA LIANDRA VICALE MARTINS**, **JOSE BATISTA DA CRUZ** e **WELLINGTON MARQUES SOARES** (Executados). Conforme o documento da Cédula de Crédito, as pessoas físicas figuram na condição de **avalistas**, com obrigação sobre a totalidade da dívida.</w:t>
       </w:r>
     </w:p>
     <w:p/>
     <w:p>
       <w:r>
-        <w:t>A dívida que origina a presente execução provém da **Cédula de Crédito Bancário (CCB) nº 497.101.668**. O título foi emitido em 04 de maio de 2015, no valor original de R$ 807.100,65, com vencimento final previsto para 10 de março de 2020. No entanto, a petição inicial esclarece que o vencimento da dívida foi antecipado por força de uma cláusula contratual, tornando o débito exigível antes do prazo final. O exequente fundamenta a ação na força executiva da CCB, conforme previsto na Lei nº 10.931/2004 e no artigo 784, XII, do Código de Processo Civil.</w:t>
+        <w:t>A dívida tem origem na **Cédula de Crédito Bancário nº 497.101.668**, emitida em 04 de maio de 2015 pela COMERCIAL DE MAQUINAS BATATA LTDA em favor do Banco do Brasil S.A. O valor original do título é de **R$ 807.100,65** (oitocentos e sete mil, cem reais e sessenta e cinco centavos). O contrato previa um vencimento final para 10 de março de 2020, contudo, a petição inicial informa que o vencimento foi antecipado devido a uma cláusula contratual, tornando a dívida exigível antes do prazo final. Não há menção no texto sobre aditamentos ou renegociações posteriores.</w:t>
       </w:r>
     </w:p>
     <w:p/>
     <w:p>
       <w:r>
-        <w:t>O valor total executado na petição inicial é de **R$ 896.915,36 (oitocentos e noventa e seis mil, novecentos e quinze reais e trinta e seis centavos)**, com a planilha de cálculo atualizada até a data de **31 de março de 2016**. O contrato prevê que sobre o saldo devedor incidirão encargos financeiros, encargos de inadimplemento, multas e demais obrigações, que são detalhados em planilha de cálculo anexa à inicial. Adicionalmente, o exequente pleiteia que sobre o valor executado sejam acrescidos correção monetária, juros, custas processuais e honorários advocatícios.</w:t>
+        <w:t>O valor total executado na petição inicial é de **R$ 896.915,36** (oitocentos e noventa e seis mil, novecentos e quinze reais e trinta e seis centavos), com o cálculo atualizado até a data de **31 de março de 2016**. A petição menciona que sobre este valor devem incidir acréscimos de correção monetária, juros, custas processuais e honorários advocatícios. A planilha de cálculo que acompanha a Cédula prevê a inclusão de encargos financeiros, encargos de inadimplemento, multas e demais obrigações contratuais.</w:t>
       </w:r>
     </w:p>
     <w:p/>
     <w:p>
       <w:r>
-        <w:t>A garantia expressamente invocada na petição para a cobrança da dívida dos coexecutados pessoas físicas é o **Aval**. Conforme consta no extrato da Cédula de Crédito Bancário, as pessoas físicas listadas no polo passivo compareceram ao ato na condição de avalistas, assumindo a responsabilidade pela "totalidade da dívida". Não há, nos trechos da inicial, menção a outras garantias reais, como penhor ou hipoteca de bens específicos.</w:t>
+        <w:t>A garantia expressamente invocada na execução é o **Aval**. Os executados pessoas físicas compareceram no título de crédito na condição de avalistas, assumindo a responsabilidade solidária pela totalidade da dívida contraída pela pessoa jurídica COMERCIAL DE MAQUINAS BATATA LTDA EPP. Não há menção a outras garantias reais, como penhor ou hipoteca, vinculadas a esta operação específica.</w:t>
       </w:r>
     </w:p>
     <w:p/>
@@ -254,12 +254,7 @@
     <w:p/>
     <w:p>
       <w:r>
-        <w:t>*   A citação dos executados para que, no prazo de 3 (três) dias, efetuem o pagamento do débito de R$ 896.915,36, acrescido dos encargos legais e contratuais.</w:t>
-      </w:r>
-    </w:p>
-    <w:p>
-      <w:r>
-        <w:t>*   Em caso de não pagamento, a penhora de bens dos executados, suficientes para a satisfação integral da dívida.</w:t>
+        <w:t>*   A citação dos executados, por correio, para que efetuem o pagamento do débito de R$ 896.915,36 no prazo de 3 (três) dias, acrescido dos encargos legais e contratuais.</w:t>
       </w:r>
     </w:p>
     <w:p>
@@ -269,12 +264,22 @@
     </w:p>
     <w:p>
       <w:r>
-        <w:t>*   A expedição de certidão comprobatória do ajuizamento da execução, nos termos do art. 828 do CPC, para fins de averbação em registros de imóveis, veículos e outros bens.</w:t>
+        <w:t>*   Caso não ocorra o pagamento no prazo, a penhora de bens dos executados em quantidade suficiente para satisfazer a integralidade da dívida.</w:t>
       </w:r>
     </w:p>
     <w:p>
       <w:r>
-        <w:t>*   Caso não haja o pagamento, a realização de penhora online de ativos financeiros por meio do sistema **Bacen-Jud** (atual Sisbajud).</w:t>
+        <w:t>*   A intimação dos executados, caso não sejam localizados bens, para que indiquem bens passíveis de penhora, sob pena de ato atentatório à dignidade da justiça.</w:t>
+      </w:r>
+    </w:p>
+    <w:p>
+      <w:r>
+        <w:t>*   A expedição de certidão comprobatória do ajuizamento da execução, nos termos do art. 828 do CPC, para averbação em registros de imóveis, veículos e outros bens.</w:t>
+      </w:r>
+    </w:p>
+    <w:p>
+      <w:r>
+        <w:t>*   Caso não haja pagamento, a realização de penhora online de ativos financeiros por meio do sistema BACEN-JUD (atual SISBAJUD).</w:t>
       </w:r>
     </w:p>
     <w:p>
@@ -282,15 +287,10 @@
         <w:t>*   A condenação dos executados ao pagamento das custas e despesas processuais.</w:t>
       </w:r>
     </w:p>
-    <w:p>
-      <w:r>
-        <w:t>*   A concessão das prerrogativas dos artigos 212 e 782 do CPC ao Oficial de Justiça para as diligências necessárias.</w:t>
-      </w:r>
-    </w:p>
     <w:p/>
     <w:p>
       <w:r>
-        <w:t>Com base exclusivamente no texto fornecido, segue a seção solicitada.</w:t>
+        <w:t>Com base exclusivamente nos trechos fornecidos, segue a análise das buscas de bens e garantias:</w:t>
       </w:r>
     </w:p>
     <w:p/>
@@ -316,12 +316,12 @@
     </w:p>
     <w:p>
       <w:r>
-        <w:t xml:space="preserve">    *   **Pedido:** Em 15/05/2017, o exequente requereu a utilização do sistema para localizar veículos em nome dos executados não citados (para fins de arresto) e do executado citado (para fins de penhora), com a inserção de gravames de restrição de transferência, licenciamento e circulação (fls. 87-88).</w:t>
+        <w:t xml:space="preserve">    *   **Pedido:** Em 15/05/2017, o exequente requereu a utilização do sistema RENAJUD para buscar veículos em nome dos executados. O pedido visava o arresto de bens dos executados ainda não citados (fls. 87) e a penhora de bens do executado já citado, com a inserção de gravames de restrição para transferência, licenciamento e circulação (fls. 88).</w:t>
       </w:r>
     </w:p>
     <w:p>
       <w:r>
-        <w:t xml:space="preserve">    *   **Decisão e Resultado:** Não há informação nos trechos analisados sobre a decisão judicial ou o resultado da consulta.</w:t>
+        <w:t xml:space="preserve">    *   **Decisão e Resultado:** Não há informação nos trechos analisados sobre a decisão judicial acerca deste pedido nem sobre a efetiva realização da pesquisa ou seus resultados.</w:t>
       </w:r>
     </w:p>
     <w:p/>
@@ -332,42 +332,42 @@
     </w:p>
     <w:p>
       <w:r>
-        <w:t xml:space="preserve">    *   **Pedido:** Em 15/05/2017, o exequente requereu o arresto online via BACENJUD contra os executados não citados e a penhora online contra o executado já citado (fls. 87-88).</w:t>
+        <w:t xml:space="preserve">    *   **Pedido:** Em 15/05/2017, o exequente requereu a realização de arresto online via BACENJUD contra os executados não citados (fls. 87) e de penhora online contra o executado já citado (fls. 88).</w:t>
       </w:r>
     </w:p>
     <w:p>
       <w:r>
-        <w:t xml:space="preserve">    *   **Decisão e Cumprimento:** A ordem de bloqueio de valores foi emitida em 20/06/2017, com o protocolo nº 20170003001724, buscando o valor de R$ 896.915,36 (fls. 141).</w:t>
+        <w:t xml:space="preserve">    *   **Decisão:** Embora não haja um despacho específico de deferimento nos trechos, a efetivação da medida (conforme detalhado abaixo) indica que o pedido foi deferido pelo juízo.</w:t>
       </w:r>
     </w:p>
     <w:p>
       <w:r>
-        <w:t xml:space="preserve">    *   **Resultado:** Conforme relatório do sistema datado de 22/06/2017 (fls. 141-144), o bloqueio foi parcialmente positivo:</w:t>
+        <w:t xml:space="preserve">    *   **Realização e Resultado:** Em 20/06/2017, foi protocolada ordem de bloqueio de valores no sistema BacenJud 2.0 (protocolo nº 20170003001724), no valor de R$ 896.915,36. A consulta, datada de 22/06/2017, apresentou os seguintes resultados (fls. 141-144):</w:t>
       </w:r>
     </w:p>
     <w:p>
       <w:r>
-        <w:t xml:space="preserve">        *   **VANESSA LIANDRA VICALE MARTINS:** Bloqueio total de **R$ 4.396,41** (R$ 3.144,54 no Itaú Unibanco e R$ 1.251,87 no Santander) (fls. 141).</w:t>
+        <w:t xml:space="preserve">        *   **VANESSA LIANDRA VICALE MARTINS:** Bloqueio parcial de **R$ 4.396,41** (sendo R$ 3.144,54 no Itaú Unibanco e R$ 1.251,87 no Santander) (fls. 141).</w:t>
       </w:r>
     </w:p>
     <w:p>
       <w:r>
-        <w:t xml:space="preserve">        *   **MARCOS MARQUES SOARES:** Bloqueio total de **R$ 214,28** (R$ 195,90 no Itaú Unibanco e R$ 18,38 no Bradesco) (fls. 142).</w:t>
+        <w:t xml:space="preserve">        *   **MARCOS MARQUES SOARES:** Bloqueio parcial de **R$ 214,28** (sendo R$ 195,90 no Itaú Unibanco e R$ 18,38 no Bradesco) (fls. 142).</w:t>
       </w:r>
     </w:p>
     <w:p>
       <w:r>
-        <w:t xml:space="preserve">        *   **WELLINGTON MARQUES SOARES:** Bloqueio total de **R$ 4.529,31** no Itaú Unibanco (fls. 144). Posteriormente, em petição de 18/07/2017, o executado alegou que tal valor era proveniente de aposentadoria e solicitou o desbloqueio (fls. 152-153).</w:t>
+        <w:t xml:space="preserve">        *   **WELLINGTON MARQUES SOARES:** Bloqueio parcial de **R$ 4.529,31** (no Itaú Unibanco) (fls. 144). Posteriormente, o executado confirmou o bloqueio em sua petição (fls. 152).</w:t>
       </w:r>
     </w:p>
     <w:p>
       <w:r>
-        <w:t xml:space="preserve">        *   **JOSE BATISTA DA CRUZ:** Resultado negativo (sem saldo) (fls. 143).</w:t>
+        <w:t xml:space="preserve">        *   **JOSE BATISTA DA CRUZ:** Resultado negativo (sem saldo positivo) (fls. 143).</w:t>
       </w:r>
     </w:p>
     <w:p>
       <w:r>
-        <w:t xml:space="preserve">        *   **MARLENE MARQUES SOARES:** Resultado negativo (sem saldo ou contas inativas) (fls. 143).</w:t>
+        <w:t xml:space="preserve">        *   **MARLENE MARQUES SOARES:** Resultado negativo (sem saldo positivo) (fls. 143).</w:t>
       </w:r>
     </w:p>
     <w:p/>
@@ -378,12 +378,12 @@
     </w:p>
     <w:p>
       <w:r>
-        <w:t xml:space="preserve">    *   **Pedido:** Em 15/05/2017, o exequente solicitou consulta ao sistema para obter a última declaração de imposto de renda dos executados, a fim de localizar bens passíveis de arresto e penhora (fls. 87-88).</w:t>
+        <w:t xml:space="preserve">    *   **Pedido:** Em 15/05/2017, o exequente requereu a consulta ao sistema INFOJUD para obter cópia da última declaração de imposto de renda dos executados, a fim de localizar bens passíveis de arresto e penhora (fls. 87-88).</w:t>
       </w:r>
     </w:p>
     <w:p>
       <w:r>
-        <w:t xml:space="preserve">    *   **Decisão e Resultado:** Não há informação nos trechos analisados sobre a decisão judicial ou o resultado da consulta.</w:t>
+        <w:t xml:space="preserve">    *   **Decisão e Resultado:** Não há informação nos trechos analisados sobre a decisão judicial acerca deste pedido nem sobre a efetiva realização da pesquisa ou seus resultados.</w:t>
       </w:r>
     </w:p>
     <w:p/>
@@ -394,7 +394,7 @@
     </w:p>
     <w:p>
       <w:r>
-        <w:t xml:space="preserve">    *   Não há informação nos trechos analisados sobre utilização do sistema SERASAJUD.</w:t>
+        <w:t xml:space="preserve">    *   Não há informação nos trechos analisados sobre utilização de SERASAJUD.</w:t>
       </w:r>
     </w:p>
     <w:p/>
@@ -405,7 +405,7 @@
     </w:p>
     <w:p>
       <w:r>
-        <w:t xml:space="preserve">    *   **Ofícios:** Na petição de 15/05/2017, o exequente requereu, subsidiariamente, a expedição de ofício ao CIRETRAN (caso o juízo não tivesse acesso ao RENAJUD) e à DRF (caso não tivesse acesso ao INFOJUD) para obter as mesmas informações (fls. 87-88).</w:t>
+        <w:t xml:space="preserve">    *   Na petição inicial, o exequente requereu a expedição de certidão comprobatória do ajuizamento da execução, nos termos do artigo 828 do CPC, para fins de averbação em registro de imóveis, veículos e outros bens sujeitos à penhora ou arresto (fls. 3). Não há informação nos trechos sobre o deferimento ou a efetiva expedição da certidão.</w:t>
       </w:r>
     </w:p>
     <w:p/>
@@ -417,29 +417,30 @@
     <w:p/>
     <w:p>
       <w:r>
-        <w:t>*   **Arresto/Penhora de Ativos Financeiros:**</w:t>
+        <w:t>*   **Arresto / Penhora Online (Bloqueio de Valores)**</w:t>
       </w:r>
     </w:p>
     <w:p>
       <w:r>
-        <w:t xml:space="preserve">    *   Em 20/06/2017, foi efetivado o bloqueio de valores via BACENJUD, resultando na constrição de um total de **R$ 9.140,00** em contas de titularidade dos executados Vanessa Liandra Vicale Martins (R$ 4.396,41), Marcos Marques Soares (R$ 214,28) e Wellington Marques Soares (R$ 4.529,31) (fls. 141, 142 e 144).</w:t>
+        <w:t xml:space="preserve">    *   Em 20/06/2017, foi efetivado bloqueio de valores em contas dos executados via sistema BacenJud, totalizando **R$ 9.140,00**, conforme detalhado no item "SISBAJUD/BACENJUD" acima (fls. 141-144). A constrição é mencionada como "arresto online" no pedido (fls. 87) e como "penhora" ou "bloqueio" no resultado e nas manifestações subsequentes (fls. 141-144, 152-153).</w:t>
       </w:r>
     </w:p>
     <w:p/>
     <w:p>
       <w:r>
-        <w:t>*   **Averbação Premonitória (Art. 828, CPC):**</w:t>
-      </w:r>
-    </w:p>
-    <w:p>
-      <w:r>
-        <w:t xml:space="preserve">    *   Na petição inicial, o exequente requereu a expedição de certidão comprobatória do ajuizamento da execução para fins de averbação em registro de imóveis, veículos e outros bens sujeitos a penhora ou arresto (fls. 3). Não há informação nos trechos sobre a efetiva expedição ou registro.</w:t>
+        <w:t>*   Não há informação nos trechos analisados sobre penhora de bens móveis, penhora de imóveis, sequestros, indisponibilidades, registro de penhora em matrícula de imóvel ou outras medidas cautelares sobre bens que tenham sido efetivadas.</w:t>
       </w:r>
     </w:p>
     <w:p/>
     <w:p>
       <w:r>
-        <w:t>Com certeza. Como seu assistente jurídico especialista em Execução, realizei a mineração dos dados conforme solicitado. Abaixo está a análise detalhada dos valores e planilhas encontrados no texto.</w:t>
+        <w:t>Com certeza. Como assistente jurídico especialista em execução, realizei a mineração detalhada dos valores e planilhas presentes no texto fornecido.</w:t>
+      </w:r>
+    </w:p>
+    <w:p/>
+    <w:p>
+      <w:r>
+        <w:t>Abaixo está a análise completa.</w:t>
       </w:r>
     </w:p>
     <w:p/>
@@ -459,7 +460,7 @@
     </w:p>
     <w:p>
       <w:r>
-        <w:t>*   **R$ 807.100,65**: Valor nominal da Cédula de Crédito Bancário Nº 497.101.668, emitida em **04/05/2015** (conforme fls. 2 e 17).</w:t>
+        <w:t>- **R$ 807.100,65:** Valor de emissão da **Cédula de Crédito Bancário Nº 497.101.668**, emitida em **04/05/2015** (conforme fls. 2 e 17).</w:t>
       </w:r>
     </w:p>
     <w:p/>
@@ -470,7 +471,7 @@
     </w:p>
     <w:p>
       <w:r>
-        <w:t>*   **R$ 896.915,36**: Valor do débito atualizado até **31/03/2016**, indicado na petição inicial como o montante da execução, "conforme demonstrativo anexo" (fls. 2). Este mesmo valor foi utilizado como base para o pedido de bloqueio via BACENJUD em 2017 (fls. 104-107).</w:t>
+        <w:t>- **R$ 896.915,36:** Valor do débito executado na petição inicial, atualizado até **31/03/2016**, conforme "demonstrativo anexo" (mencionado em fls. 2).</w:t>
       </w:r>
     </w:p>
     <w:p/>
@@ -481,23 +482,22 @@
     </w:p>
     <w:p>
       <w:r>
-        <w:t>Foi localizado o demonstrativo que instruiu a petição inicial, com os seguintes dados:</w:t>
-      </w:r>
-    </w:p>
-    <w:p/>
-    <w:p>
-      <w:r>
-        <w:t>*   **Data de referência da atualização:** 31/03/2016</w:t>
+        <w:t>- **Planilha de 2016:**</w:t>
       </w:r>
     </w:p>
     <w:p>
       <w:r>
-        <w:t>*   **Valor total atualizado:** R$ 896.915,36</w:t>
+        <w:t xml:space="preserve">  - **Data de referência da atualização:** 31/03/2016</w:t>
       </w:r>
     </w:p>
     <w:p>
       <w:r>
-        <w:t>*   **Referência de folha/página:** Demonstrativo anexo à petição inicial (citado em fls. 2).</w:t>
+        <w:t xml:space="preserve">  - **Valor total atualizado:** R$ 896.915,36</w:t>
+      </w:r>
+    </w:p>
+    <w:p>
+      <w:r>
+        <w:t xml:space="preserve">  - **Referência:** Demonstrativo de débito que instruiu a petição inicial (conforme fls. 2).</w:t>
       </w:r>
     </w:p>
     <w:p/>
@@ -514,7 +514,7 @@
     </w:p>
     <w:p>
       <w:r>
-        <w:t>Como foi localizada apenas a planilha inicial, a tabela de evolução contém uma única linha.</w:t>
+        <w:t>Apenas uma planilha foi localizada nos autos, correspondente ao valor inicial da execução.</w:t>
       </w:r>
     </w:p>
     <w:p/>
@@ -541,91 +541,91 @@
     </w:p>
     <w:p>
       <w:r>
-        <w:t>Foram localizados os seguintes bloqueios efetivos, realizados em **junho de 2017** (conforme detalhamento de fls. 104-107):</w:t>
+        <w:t>Foram localizados os seguintes bloqueios efetivos, conforme relatório do BacenJud (fls. 141 a 144):</w:t>
       </w:r>
     </w:p>
     <w:p/>
     <w:p>
       <w:r>
-        <w:t>*   **Executado: WELLINGTON MARQUES SOARES**</w:t>
+        <w:t>- **Executado: WELLINGTON MARQUES SOARES**</w:t>
       </w:r>
     </w:p>
     <w:p>
       <w:r>
-        <w:t xml:space="preserve">    *   **Data do bloqueio:** 21/06/2017</w:t>
+        <w:t xml:space="preserve">  - **Data do bloqueio:** 21/06/2017</w:t>
       </w:r>
     </w:p>
     <w:p>
       <w:r>
-        <w:t xml:space="preserve">    *   **Valor bloqueado:** **R$ 4.529,31**</w:t>
+        <w:t xml:space="preserve">  - **Valor bloqueado:** R$ 4.529,31</w:t>
       </w:r>
     </w:p>
     <w:p>
       <w:r>
-        <w:t xml:space="preserve">    *   **Conta/Titular:** Wellington Marques Soares, em conta do Itaú Unibanco S.A.</w:t>
+        <w:t xml:space="preserve">  - **Conta/Titular:** Conta no Itaú Unibanco S.A.</w:t>
       </w:r>
     </w:p>
     <w:p>
       <w:r>
-        <w:t xml:space="preserve">    *   **Desfecho:** O executado apresentou petição (fls. 115) em 18/07/2017, solicitando o desbloqueio imediato do valor, alegando se tratar de verba impenhorável (proventos de aposentadoria).</w:t>
+        <w:t xml:space="preserve">  - **Desfecho:** Houve pedido de desbloqueio pelo executado em 18/07/2017, sob a alegação de se tratar de verba de aposentadoria (fls. 152).</w:t>
       </w:r>
     </w:p>
     <w:p/>
     <w:p>
       <w:r>
-        <w:t>*   **Executada: VANESSA LIANDRA VICALE MARTINS**</w:t>
+        <w:t>- **Executada: VANESSA LIANDRA VICALE MARTINS**</w:t>
       </w:r>
     </w:p>
     <w:p>
       <w:r>
-        <w:t xml:space="preserve">    *   **Data do bloqueio:** 21/06/2017</w:t>
+        <w:t xml:space="preserve">  - **Data do bloqueio:** 21/06/2017</w:t>
       </w:r>
     </w:p>
     <w:p>
       <w:r>
-        <w:t xml:space="preserve">    *   **Valor bloqueado:** **R$ 4.396,41** (sendo R$ 3.144,54 no Itaú Unibanco S.A. e R$ 1.251,87 no Banco Santander).</w:t>
+        <w:t xml:space="preserve">  - **Valor bloqueado:** R$ 4.396,41 (sendo R$ 3.144,54 no Itaú e R$ 1.251,87 no Santander)</w:t>
       </w:r>
     </w:p>
     <w:p>
       <w:r>
-        <w:t xml:space="preserve">    *   **Conta/Titular:** Vanessa Liandra Vicale Martins.</w:t>
+        <w:t xml:space="preserve">  - **Conta/Titular:** Contas no Itaú Unibanco S.A. e Bco Santander.</w:t>
       </w:r>
     </w:p>
     <w:p>
       <w:r>
-        <w:t xml:space="preserve">    *   **Desfecho:** Não informado nos trechos analisados.</w:t>
+        <w:t xml:space="preserve">  - **Desfecho:** Não há informação sobre o desfecho dos valores. Posteriormente, a executada foi excluída da lide por falsidade de assinatura.</w:t>
       </w:r>
     </w:p>
     <w:p/>
     <w:p>
       <w:r>
-        <w:t>*   **Executado: MARCOS MARQUES SOARES**</w:t>
+        <w:t>- **Executado: MARCOS MARQUES SOARES**</w:t>
       </w:r>
     </w:p>
     <w:p>
       <w:r>
-        <w:t xml:space="preserve">    *   **Data do bloqueio:** 20/06/2017 e 21/06/2017</w:t>
+        <w:t xml:space="preserve">  - **Data do bloqueio:** 20/06/2017 e 21/06/2017</w:t>
       </w:r>
     </w:p>
     <w:p>
       <w:r>
-        <w:t xml:space="preserve">    *   **Valor bloqueado:** **R$ 214,28** (sendo R$ 195,90 no Itaú Unibanco S.A. e R$ 18,38 no Banco Bradesco).</w:t>
+        <w:t xml:space="preserve">  - **Valor bloqueado:** R$ 214,28 (sendo R$ 195,90 no Itaú e R$ 18,38 no Bradesco)</w:t>
       </w:r>
     </w:p>
     <w:p>
       <w:r>
-        <w:t xml:space="preserve">    *   **Conta/Titular:** Marcos Marques Soares.</w:t>
+        <w:t xml:space="preserve">  - **Conta/Titular:** Contas no Itaú Unibanco S.A. e Bco Bradesco.</w:t>
       </w:r>
     </w:p>
     <w:p>
       <w:r>
-        <w:t xml:space="preserve">    *   **Desfecho:** Não informado nos trechos analisados.</w:t>
+        <w:t xml:space="preserve">  - **Desfecho:** Não há informação sobre o desfecho nos trechos analisados.</w:t>
       </w:r>
     </w:p>
     <w:p/>
     <w:p>
       <w:r>
-        <w:t>Com certeza. Como assistente jurídico especialista em Execução, preparei a linha do tempo detalhada com base nos documentos fornecidos.</w:t>
+        <w:t>Com certeza. Como seu assistente jurídico especialista em Execução, preparei a linha do tempo detalhada com base nos documentos fornecidos.</w:t>
       </w:r>
     </w:p>
     <w:p/>
@@ -640,82 +640,77 @@
     <w:p/>
     <w:p>
       <w:r>
-        <w:t>*   **24/05/2016:** Distribuição da Ação de Execução de Título Extrajudicial pelo Banco do Brasil S/A em face de Comercial de Maquinas Batata Ltda e outros, com base na Cédula de Crédito Bancário nº 497.101.668. Valor da causa atualizado até 31/03/2016: R$ 896.915,36 (fls. 1-3).</w:t>
+        <w:t>*   **24/05/2016:** Distribuição da Ação de Execução de Título Extrajudicial pelo Banco do Brasil S/A em face de Comercial de Máquinas Batata Ltda EPP e outros, com base na Cédula de Crédito Bancário nº 497.101.668. Valor da causa: R$ 896.915,36 (fls. 1-3).</w:t>
       </w:r>
     </w:p>
     <w:p>
       <w:r>
-        <w:t>*   **(data anterior a 15/05/2017):** Citação do co-executado Marcos Marques Soares é efetivada, conforme mencionado em petição posterior (fls. 88).</w:t>
+        <w:t>*   **15/05/2017:** Exequente peticiona informando a citação do executado Marcos Marques Soares e a não citação dos demais executados (Marlene Marques Soares, Vanessa Liandra Vicale Martins, Jose Batista da Cruz, Wellington Marques Soares). Requer a realização de arresto online via BACENJUD para os não citados e penhora online para o citado, além de pesquisas via RENAJUD e INFOJUD (fls. 87-89).</w:t>
       </w:r>
     </w:p>
     <w:p>
       <w:r>
-        <w:t>*   **15/05/2017:** Exequente (Banco do Brasil) peticiona informando a não citação dos executados Marlene Marques Soares, Vanessa Liandra Vicale Martins, Jose Batista da Cruz e Wellington Marques Soares. Requer a realização de arresto online via BACENJUD, RENAJUD e INFOJUD para os não citados, e penhora online para o executado já citado, Marcos Marques Soares (fls. 87-89).</w:t>
+        <w:t>*   **20/06/2017:** Realizada ordem de bloqueio/arresto de valores via sistema BACENJUD no valor total da execução (fls. 104).</w:t>
       </w:r>
     </w:p>
     <w:p>
       <w:r>
-        <w:t>*   **20/06/2017:** Juízo determina e protocola ordem de bloqueio de valores via sistema BACENJUD contra os executados, buscando o valor total de R$ 896.915,36 (fls. 141-144).</w:t>
+        <w:t>*   **22/06/2017:** Juntado aos autos o detalhamento do resultado do BACENJUD, indicando bloqueio parcial de valores de alguns executados (fls. 104-108):</w:t>
       </w:r>
     </w:p>
     <w:p>
       <w:r>
-        <w:t>*   **21/06/2017:** O sistema BACENJUD apresenta os resultados dos bloqueios, sendo eles parciais:</w:t>
+        <w:t xml:space="preserve">    *   Vanessa Liandra Vicale Martins: R$ 4.396,41 bloqueados.</w:t>
       </w:r>
     </w:p>
     <w:p>
       <w:r>
-        <w:t xml:space="preserve">    *   Vanessa Liandra Vicale Martins: bloqueio de **R$ 4.396,41** (fls. 141).</w:t>
+        <w:t xml:space="preserve">    *   Marcos Marques Soares: R$ 214,28 bloqueados.</w:t>
       </w:r>
     </w:p>
     <w:p>
       <w:r>
-        <w:t xml:space="preserve">    *   Marcos Marques Soares: bloqueio de **R$ 214,28** (fls. 142).</w:t>
+        <w:t xml:space="preserve">    *   Wellington Marques Soares: R$ 4.529,31 bloqueados.</w:t>
       </w:r>
     </w:p>
     <w:p>
       <w:r>
-        <w:t xml:space="preserve">    *   Wellington Marques Soares: bloqueio de **R$ 4.529,31** (fls. 144).</w:t>
+        <w:t xml:space="preserve">    *   José Batista da Cruz e Marlene Marques Soares: R$ 0,00 bloqueados.</w:t>
       </w:r>
     </w:p>
     <w:p>
       <w:r>
-        <w:t xml:space="preserve">    *   Jose Batista da Cruz e Marlene Marques Soares: resultado infrutífero (R$ 0,00 bloqueado) (fls. 143).</w:t>
+        <w:t>*   **18/07/2017:** O co-executado Wellington Marques Soares peticiona, dando-se por citado nos autos. Alega a impenhorabilidade do valor bloqueado (R$ 4.529,31), afirmando se tratar de proventos de aposentadoria, e requer a imediata liberação da quantia (fls. 152-153).</w:t>
       </w:r>
     </w:p>
     <w:p>
       <w:r>
-        <w:t>*   **18/07/2017:** Co-executado Wellington Marques Soares apresenta petição, dando-se por citado, e requer o desbloqueio do valor de R$ 4.529,31, alegando se tratar de verba impenhorável (proventos de aposentadoria), conforme Art. 833, IV, do CPC (fls. 152-154).</w:t>
+        <w:t>*   **16/01/2025:** Proferida decisão de mérito em incidente de falsidade, declarando falsa a assinatura da executada Vanessa Liandra Vicale Martins no título executivo. A decisão julga parcialmente extinto o processo em relação a ela, excluindo-a do polo passivo da execução e fixando honorários advocatícios (fls. 837).</w:t>
       </w:r>
     </w:p>
     <w:p>
       <w:r>
-        <w:t>*   **16/01/2025:** Proferida decisão em **incidente de falsidade**, declarando falsa a assinatura da executada Vanessa Liandra Vicale Martins no título executivo. O processo é julgado parcialmente extinto em relação a ela, determinando sua exclusão do polo passivo e fixando honorários de R$ 2.000,00 em favor de seu patrono (fls. 837).</w:t>
+        <w:t>*   **21/01/2025:** O exequente (Banco do Brasil) opõe Embargos de Declaração contra a decisão de fls. 837, alegando erro material e de procedimento no julgamento do incidente de falsidade nos próprios autos da execução (fls. 838-841).</w:t>
       </w:r>
     </w:p>
     <w:p>
       <w:r>
-        <w:t>*   **21/01/2025:** Exequente (Banco do Brasil) opõe **Embargos de Declaração** contra a decisão de fls. 837, alegando erro material no procedimento adotado para o incidente de falsidade, que, segundo ele, deveria ter tramitado como Embargos à Execução (fls. 838-841).</w:t>
+        <w:t>*   **22/01/2025:** Proferida decisão que conhece dos Embargos de Declaração, mas nega-lhes provimento, mantendo integralmente a decisão que excluiu a co-executada Vanessa (fls. 842).</w:t>
       </w:r>
     </w:p>
     <w:p>
       <w:r>
-        <w:t>*   **22/01/2025:** Juízo profere decisão **rejeitando os Embargos de Declaração** opostos pelo exequente, por entender que não havia vício (obscuridade, contradição ou omissão) a ser sanado na decisão anterior (fls. 842).</w:t>
+        <w:t>*   **27/01/2025:** Data considerada como de publicação da decisão que rejeitou os Embargos de Declaração (fls. 844).</w:t>
       </w:r>
     </w:p>
     <w:p>
       <w:r>
-        <w:t>*   **27/01/2025:** Publicada no Diário de Justiça Eletrônico a decisão que rejeitou os Embargos de Declaração (fls. 844).</w:t>
+        <w:t>*   **28/03/2025:** Certificado o decurso de prazo sem manifestação das partes quanto à decisão que excluiu a co-executada Vanessa (fls. 845).</w:t>
       </w:r>
     </w:p>
     <w:p>
       <w:r>
-        <w:t>*   **28/03/2025:** Certificado o decurso de prazo sem manifestação das partes após a publicação da decisão sobre os Embargos de Declaração (fls. 845).</w:t>
-      </w:r>
-    </w:p>
-    <w:p>
-      <w:r>
-        <w:t>*   **31/03/2025:** Juízo despacha determinando a intimação do exequente para que se manifeste sobre o prosseguimento do feito, no prazo de 15 dias, sob pena de arquivamento provisório (fls. 846).</w:t>
+        <w:t>*   **31/03/2025:** Proferido despacho intimando a parte exequente a se manifestar em termos de prosseguimento, no prazo de 15 dias, sob pena de arquivamento provisório do feito (fls. 846).</w:t>
       </w:r>
     </w:p>
     <w:p/>
@@ -730,122 +725,210 @@
     <w:p/>
     <w:p>
       <w:r>
-        <w:t xml:space="preserve">• **Exequente:** BANCO DO BRASIL S/A, CNPJ/MF nº 00.000.000/0001-91, com sede no setor Bancário Sul, Quadra 04, Bloco C, lote 32, Edifício Sede III, em Brasília/DF.  </w:t>
+        <w:t>• **Exequente:** BANCO DO BRASIL S/A, com sede no setor Bancário Sul, Quadra 04, Bloco C, lote 32, Edifício Sede III, em Brasília/DF, inscrito no CNPJ/MF sob nº 00.000.000/0001-91, endereço eletrônico: cenopserv.oficios@bb.com.br.</w:t>
+      </w:r>
+    </w:p>
+    <w:p/>
+    <w:p>
+      <w:r>
+        <w:t>• **Advogados do Exequente:** PAULO ROBERTO JOAQUIM DOS REIS (OAB/SP nº 23.134), DANIEL DE SOUZA (OAB/SP Nº 150.587), MARIA ELISA PERRONE DOS REIS (OAB/SP Nº 178.060), CLICIA DO N. VECCHINI (OAB/SP Nº 304.688), LARISSA C. FERREIRA MESSIAS (OAB/SP Nº 289.357), KLEBER FARIA SECATTO (OAB/SP Nº 279.711), LUIZ FELIPE PERRONE DOS REIS (OAB/SP Nº 253.676), LUCIANA SCARMATO JORGE (OAB/SP Nº 182.002), NEI CALDERON (OAB/SP 114.904), ANDERSON T. C. DE OLIVEIRA (OAB/SP 435.013).</w:t>
+      </w:r>
+    </w:p>
+    <w:p/>
+    <w:p>
+      <w:r>
+        <w:t xml:space="preserve">• **Executados:**  </w:t>
       </w:r>
     </w:p>
     <w:p>
       <w:r>
-        <w:t xml:space="preserve">• **Advogados do Exequente:** PAULO ROBERTO JOAQUIM DOS REIS (OAB/SP nº 23.134), DANIEL DE SOUZA (OAB/SP nº 150.587), MARIA ELISA PERRONE DOS REIS (OAB/SP nº 178.060), CLICIA DO N. VECCHINI (OAB/SP nº 304.688), LARISSA C. FERREIRA MESSIAS (OAB/SP nº 289.357), KLEBER FARIA SECATTO (OAB/SP nº 279.711), LUIZ FELIPE PERRONE DOS REIS (OAB/SP nº 253.676), LUCIANA SCARMATO JORGE (OAB/SP nº 182.002), NEI CALDERON (OAB/SP 114.904), ANDERSON T. C. DE OLIVEIRA (OAB/SP 435.013).  </w:t>
+        <w:t xml:space="preserve">  - COMERCIAL DE MAQUINAS BATATA LTDA EPP, CNPJ: 03.673.158/0001-10, com sede na Rua Piratininga, N/ 680, Bras, São Paulo-SP, CEP: 03042000.  </w:t>
       </w:r>
     </w:p>
     <w:p>
       <w:r>
-        <w:t xml:space="preserve">• **Executados:** COMERCIAL DE MAQUINAS BATATA LTDA EPP (CNPJ: 03.673.158/0001-10); MARLENE MARQUES SOARES (CPF: 300.032.688-02); MARCOS MARQUES SOARES (CPF: 169.014.338-08); VANESSA LIANDRA VICALE MARTINS (CPF: 165.811.858-84), excluída do polo passivo em 16/01/2025; JOSE BATISTA DA CRUZ (CPF: 223.035.728-00); WELLINGTON MARQUES SOARES (CPF: 641.336.808-04).  </w:t>
+        <w:t xml:space="preserve">  - MARLENE MARQUES SOARES, CPF: 300.032.688-02, residente na Rua Ocarina, N° 100, Vila Guarani, São Paulo-SP, CEP: 04317250.  </w:t>
       </w:r>
     </w:p>
     <w:p>
       <w:r>
-        <w:t xml:space="preserve">• **Advogados dos Executados:** Ricardo Santos de Cerqueira (OAB 206836/SP); Adilson Nunes de Lira (OAB 182731/SP); Silvio Jose Ramos Jacopetti (OAB 87375/SP).  </w:t>
+        <w:t xml:space="preserve">  - MARCOS MARQUES SOARES, CPF: 169.014.338-08, residente na Rua Antonio De Lucena, N° 22 Ap 161, Chacara California, São Paulo-SP, CEP: 03407050.  </w:t>
       </w:r>
     </w:p>
     <w:p>
       <w:r>
-        <w:t xml:space="preserve">• **Fiadores, Avalistas ou Terceiros Garantidores:** A Cédula de Crédito Bancário prevê a figura de avalistas com obrigação sobre a totalidade da dívida. Pela composição do polo passivo, infere-se que as pessoas físicas são avalistas da empresa COMERCIAL DE MAQUINAS BATATA LTDA.  </w:t>
+        <w:t xml:space="preserve">  - VANESSA LIANDRA VICALE MARTINS, CPF: 165.811.858-84, residente na Rua Conde De Porto Alegre, N° 1108, Campo Belo, São Paulo-SP, CEP: 04608002.  </w:t>
       </w:r>
     </w:p>
     <w:p>
       <w:r>
-        <w:t xml:space="preserve">• **Assinatura de Documentos:** A Cédula de Crédito Bancário nº 497.101.668 foi emitida por COMERCIAL DE MAQUINAS BATATA LTDA. A assinatura atribuída a Vanessa Liandra Vicale Martins neste documento foi declarada falsa por decisão judicial.  </w:t>
+        <w:t xml:space="preserve">  - JOSE BATISTA DA CRUZ, CPF: 223.035.728-00, residente na Rua Pajeu, N° 154, Taboão, Diadema-SP, CEP: 09932170.  </w:t>
       </w:r>
     </w:p>
     <w:p>
       <w:r>
-        <w:t xml:space="preserve">• **Citação e Intimação:** Em 15/05/2017, o exequente informou que MARCOS MARQUES SOARE havia sido citado, mas MARLENE MARQUES SOARES, VANESSA LIANDRA VICALE MARTINS, JOSE BATISTA DA CRUZ e WELLINGTON MARQUES SOARES ainda não haviam sido localizados. Em 18/07/2017, o executado WELLINGTON MARQUES SOARES deu-se por citado ao peticionar nos autos.  </w:t>
+        <w:t xml:space="preserve">  - WELLINGTON MARQUES SOARES, CPF: 641.336.808-04, residente na Rua Borges De Figueiredo, N° 137 Ap 60, Mooca, São Paulo-SP, CEP: 03110010.</w:t>
+      </w:r>
+    </w:p>
+    <w:p/>
+    <w:p>
+      <w:r>
+        <w:t>• **Advogados dos Executados:** Ricardo Santos de Cerqueira (OAB 206836/SP), Adilson Nunes de Lira (OAB 182731/SP), Silvio Jose Ramos Jacopetti (OAB 87375/SP).</w:t>
+      </w:r>
+    </w:p>
+    <w:p/>
+    <w:p>
+      <w:r>
+        <w:t>• **Fiadores, Avalistas ou Terceiros Garantidores:** O texto menciona que na Cédula de Crédito Bancário comparecem pessoas na condição de "Avalistas", com obrigação sobre a totalidade da dívida. Pelo contexto da execução, os executados pessoas físicas figuram como garantidores da dívida da pessoa jurídica.</w:t>
+      </w:r>
+    </w:p>
+    <w:p/>
+    <w:p>
+      <w:r>
+        <w:t>• **Assinatura de Documentos:** A Cédula de Crédito Bancário foi emitida pela COMERCIAL DE MAQUINAS BATATA LTDA. Houve um incidente de falsidade onde foi declarada falsa a assinatura da executada Vanessa Liandra Vicale Martins no título executivo.</w:t>
+      </w:r>
+    </w:p>
+    <w:p/>
+    <w:p>
+      <w:r>
+        <w:t>• **Citação e Intimação:** Em petição de 15/05/2017, o exequente informou que os executados MARLENE MARQUES SOARES, VANESSA LIANDRA VICALE MARTINS, JOSE BATISTA DA CRUZ e WELLINGTON MARQUES SOARES não haviam sido citados. Na mesma data, informou que o executado MARCOS MARQUES SOARES foi devidamente citado. Em 18/07/2017, o executado WELLINGTON MARQUES SOARES deu-se por citado ao peticionar nos autos.</w:t>
+      </w:r>
+    </w:p>
+    <w:p/>
+    <w:p>
+      <w:r>
+        <w:t>• **Validade das Citações:** Não informado.</w:t>
+      </w:r>
+    </w:p>
+    <w:p/>
+    <w:p>
+      <w:r>
+        <w:t>• **Bens Móveis em Garantia:** Não informado.</w:t>
+      </w:r>
+    </w:p>
+    <w:p/>
+    <w:p>
+      <w:r>
+        <w:t xml:space="preserve">• **Penhora/Arresto:** Em 15/05/2017, o exequente pediu arresto via BacenJud para os não citados e penhora para o citado. Em 20/06/2017, foi protocolada ordem de bloqueio de valores via BacenJud, que resultou nos seguintes bloqueios parciais:  </w:t>
       </w:r>
     </w:p>
     <w:p>
       <w:r>
-        <w:t xml:space="preserve">• **Validade das Citações:** Não informado.  </w:t>
+        <w:t xml:space="preserve">  - R$ 4.396,41 em contas de VANESSA LIANDRA VICALE MARTINS.  </w:t>
       </w:r>
     </w:p>
     <w:p>
       <w:r>
-        <w:t xml:space="preserve">• **Bens Móveis em Garantia:** Não informado.  </w:t>
+        <w:t xml:space="preserve">  - R$ 214,28 em contas de MARCOS MARQUES SOARES.  </w:t>
       </w:r>
     </w:p>
     <w:p>
       <w:r>
-        <w:t xml:space="preserve">• **Penhora/Arresto:** Em 20/06/2017, foi efetuada ordem de bloqueio via BacenJud, resultando no bloqueio parcial de valores nas contas dos seguintes executados: R$ 4.396,41 de VANESSA LIANDRA VICALE MARTINS; R$ 214,28 de MARCOS MARQUES SOARES; e R$ 4.529,31 de WELLINGTON MARQUES SOARES. Os bloqueios contra JOSE BATISTA DA CRUZ e MARLENE MARQUES SOARES foram infrutíferos.  </w:t>
+        <w:t xml:space="preserve">  - R$ 4.529,31 em contas de WELLINGTON MARQUES SOARES.  </w:t>
       </w:r>
     </w:p>
     <w:p>
       <w:r>
-        <w:t xml:space="preserve">• **Registro da Penhora:** Não informado.  </w:t>
+        <w:t xml:space="preserve">  - R$ 0,00 encontrado nas contas de JOSE BATISTA DA CRUZ e MARLENE MARQUES SOARES.</w:t>
+      </w:r>
+    </w:p>
+    <w:p/>
+    <w:p>
+      <w:r>
+        <w:t>• **Registro da Penhora:** Não informado.</w:t>
+      </w:r>
+    </w:p>
+    <w:p/>
+    <w:p>
+      <w:r>
+        <w:t>• **Outras Penhoras:** Não informado.</w:t>
+      </w:r>
+    </w:p>
+    <w:p/>
+    <w:p>
+      <w:r>
+        <w:t>• **Planilha de Cálculo:** A petição inicial, protocolada em 24/05/2016, apresenta um demonstrativo de débito com valor corrigido até 31/03/2016, totalizando R$ 896.915,36, referente à Cédula de Crédito Bancário Nº 497.101.668.</w:t>
+      </w:r>
+    </w:p>
+    <w:p/>
+    <w:p>
+      <w:r>
+        <w:t>• **Impugnação aos Cálculos:** Não informado.</w:t>
+      </w:r>
+    </w:p>
+    <w:p/>
+    <w:p>
+      <w:r>
+        <w:t>• **Homologação do Valor:** Não informado.</w:t>
+      </w:r>
+    </w:p>
+    <w:p/>
+    <w:p>
+      <w:r>
+        <w:t>• **Avaliação de Bens:** Não informado.</w:t>
+      </w:r>
+    </w:p>
+    <w:p/>
+    <w:p>
+      <w:r>
+        <w:t>• **Leilão:** Não informado.</w:t>
+      </w:r>
+    </w:p>
+    <w:p/>
+    <w:p>
+      <w:r>
+        <w:t>• **Manifestação de Terceiros:** Não informado.</w:t>
+      </w:r>
+    </w:p>
+    <w:p/>
+    <w:p>
+      <w:r>
+        <w:t>• **Exceção de Pré-Executividade:** Não informado.</w:t>
+      </w:r>
+    </w:p>
+    <w:p/>
+    <w:p>
+      <w:r>
+        <w:t>• **Embargos à Execução:** Não há notícia de oposição de Embargos à Execução. O exequente argumentou, em Embargos de Declaração, que a matéria de falsidade de assinatura deveria ter sido arguida em Embargos à Execução (processo incidente), e não nos autos principais da execução.</w:t>
+      </w:r>
+    </w:p>
+    <w:p/>
+    <w:p>
+      <w:r>
+        <w:t xml:space="preserve">• **Incidentes Processuais Relevantes:**  </w:t>
       </w:r>
     </w:p>
     <w:p>
       <w:r>
-        <w:t xml:space="preserve">• **Outras Penhoras:** Não informado.  </w:t>
+        <w:t xml:space="preserve">  - **Incidente de Falsidade:** Foi instaurado um incidente para apurar a autenticidade da assinatura da executada Vanessa Liandra Vicale Martins. Em decisão de 16/01/2025, o juízo declarou a assinatura como falsa e, consequentemente, extinguiu parcialmente o processo, excluindo-a do polo passivo.  </w:t>
       </w:r>
     </w:p>
     <w:p>
       <w:r>
-        <w:t xml:space="preserve">• **Planilha de Cálculo:** A petição inicial, protocolada em maio de 2016, apresentou um débito de R$ 896.915,36, com valor corrigido até 31/03/2016.  </w:t>
+        <w:t xml:space="preserve">  - **Impenhorabilidade de Valores:** O executado Wellington Marques Soares peticionou em 18/07/2017 alegando que o valor de R$ 4.529,31 bloqueado em sua conta corrente era proveniente de proventos de aposentadoria, sendo, portanto, impenhorável nos termos do art. 833, IV, do CPC.  </w:t>
       </w:r>
     </w:p>
     <w:p>
       <w:r>
-        <w:t xml:space="preserve">• **Impugnação aos Cálculos:** Não informado.  </w:t>
+        <w:t xml:space="preserve">  - **Embargos de Declaração:** O exequente opôs Embargos de Declaração contra a decisão que excluiu a executada Vanessa, alegando erro material no procedimento. Os embargos foram conhecidos, mas não acolhidos em 22/01/2025.</w:t>
       </w:r>
     </w:p>
+    <w:p/>
     <w:p>
       <w:r>
-        <w:t xml:space="preserve">• **Homologação do Valor:** Não informado.  </w:t>
+        <w:t>• **Bloqueios e buscas de bens:** Foram solicitadas buscas via BACENJUD, RENAJUD e INFOJUD em 15/05/2017. O texto comprova a efetivação da busca via BACENJUD em 20/06/2017, com bloqueio parcial de valores de três executados. Não há informação sobre os resultados das buscas via RENAJUD e INFOJUD.</w:t>
       </w:r>
     </w:p>
+    <w:p/>
     <w:p>
       <w:r>
-        <w:t xml:space="preserve">• **Avaliação de Bens:** Não informado.  </w:t>
+        <w:t>• **Prescrição / Prescrição intercorrente:** Não informado.</w:t>
       </w:r>
     </w:p>
+    <w:p/>
     <w:p>
       <w:r>
-        <w:t xml:space="preserve">• **Leilão:** Não informado.  </w:t>
-      </w:r>
-    </w:p>
-    <w:p>
-      <w:r>
-        <w:t xml:space="preserve">• **Manifestação de Terceiros:** Não informado.  </w:t>
-      </w:r>
-    </w:p>
-    <w:p>
-      <w:r>
-        <w:t xml:space="preserve">• **Exceção de Pré-Executividade:** Não informado.  </w:t>
-      </w:r>
-    </w:p>
-    <w:p>
-      <w:r>
-        <w:t xml:space="preserve">• **Embargos à Execução:** O exequente opôs Embargos de Declaração em 21/01/2025, argumentando erro de procedimento na decisão que acolheu a alegação de falsidade de assinatura, a qual, segundo ele, deveria ter sido arguida em Embargos à Execução. O recurso foi conhecido, mas não acolhido em 22/01/2025.  </w:t>
-      </w:r>
-    </w:p>
-    <w:p>
-      <w:r>
-        <w:t xml:space="preserve">• **Incidentes Processuais Relevantes:** Houve um incidente de falsidade de assinatura, processado nos próprios autos da execução. Em 16/01/2025, o juízo declarou falsa a assinatura da executada Vanessa Liandra Vicale Martins na Cédula de Crédito Bancário, julgando extinto o processo em relação a ela e excluindo-a do polo passivo. Adicionalmente, em 18/07/2017, o executado Wellington Marques Soares peticionou alegando a impenhorabilidade de R$ 4.529,31 bloqueados, por se tratar de proventos de aposentadoria.  </w:t>
-      </w:r>
-    </w:p>
-    <w:p>
-      <w:r>
-        <w:t xml:space="preserve">• **Bloqueios e buscas de bens:** Em 15/05/2017, o exequente requereu arresto/penhora via SISBAJUD (BacenJud) e pesquisas via RENAJUD e INFOJUD. A ordem de bloqueio via BacenJud foi cumprida em 20/06/2017, com bloqueio parcial de valores de três executados.  </w:t>
-      </w:r>
-    </w:p>
-    <w:p>
-      <w:r>
-        <w:t xml:space="preserve">• **Prescrição / Prescrição intercorrente:** Não informado.  </w:t>
-      </w:r>
-    </w:p>
-    <w:p>
-      <w:r>
-        <w:t>• **Paralisação do Processo:** Em 31/03/2025, o juízo intimou o exequente para dar andamento ao feito no prazo de 15 dias, sob pena de arquivamento provisório, indicando inércia processual após a decisão dos embargos de declaração em janeiro de 2025.</w:t>
+        <w:t>• **Paralisação do Processo:** Em despacho de 31/03/2025, o juiz intimou a parte exequente para se manifestar em termos de prosseguimento no prazo de 15 dias, sob pena de arquivamento provisório, o que indica um período recente de inércia processual.</w:t>
       </w:r>
     </w:p>
     <w:sectPr>

</xml_diff>